<commit_message>
Use case templates en diagram
</commit_message>
<xml_diff>
--- a/Documenten/KT1/W1.5/Taakverdeling.docx
+++ b/Documenten/KT1/W1.5/Taakverdeling.docx
@@ -90,8 +90,6 @@
                 <w:lang w:eastAsia="nl-NL"/>
               </w:rPr>
             </w:pPr>
-            <w:bookmarkStart w:id="0" w:name="_GoBack"/>
-            <w:bookmarkEnd w:id="0"/>
             <w:r>
               <w:rPr>
                 <w:rFonts w:ascii="Segoe UI" w:eastAsia="Times New Roman" w:hAnsi="Segoe UI" w:cs="Segoe UI"/>
@@ -499,27 +497,7 @@
                 <w:color w:val="000000"/>
                 <w:lang w:eastAsia="nl-NL"/>
               </w:rPr>
-              <w:t>Prototypes (</w:t>
-            </w:r>
-            <w:proofErr w:type="spellStart"/>
-            <w:r>
-              <w:rPr>
-                <w:rFonts w:ascii="Calibri" w:eastAsia="Times New Roman" w:hAnsi="Calibri" w:cs="Calibri"/>
-                <w:noProof w:val="0"/>
-                <w:color w:val="000000"/>
-                <w:lang w:eastAsia="nl-NL"/>
-              </w:rPr>
-              <w:t>Wireframes</w:t>
-            </w:r>
-            <w:proofErr w:type="spellEnd"/>
-            <w:r>
-              <w:rPr>
-                <w:rFonts w:ascii="Calibri" w:eastAsia="Times New Roman" w:hAnsi="Calibri" w:cs="Calibri"/>
-                <w:noProof w:val="0"/>
-                <w:color w:val="000000"/>
-                <w:lang w:eastAsia="nl-NL"/>
-              </w:rPr>
-              <w:t>)</w:t>
+              <w:t>Prototypes (Wireframes)</w:t>
             </w:r>
           </w:p>
         </w:tc>
@@ -616,15 +594,8 @@
                 <w:lang w:eastAsia="nl-NL"/>
               </w:rPr>
             </w:pPr>
-            <w:r>
-              <w:rPr>
-                <w:rFonts w:ascii="Calibri" w:eastAsia="Times New Roman" w:hAnsi="Calibri" w:cs="Calibri"/>
-                <w:noProof w:val="0"/>
-                <w:color w:val="000000"/>
-                <w:lang w:eastAsia="nl-NL"/>
-              </w:rPr>
-              <w:t>Dimit</w:t>
-            </w:r>
+            <w:bookmarkStart w:id="0" w:name="_GoBack"/>
+            <w:bookmarkEnd w:id="0"/>
             <w:r>
               <w:rPr>
                 <w:rFonts w:ascii="Calibri" w:eastAsia="Times New Roman" w:hAnsi="Calibri" w:cs="Calibri"/>
@@ -633,7 +604,7 @@
                 <w:highlight w:val="green"/>
                 <w:lang w:eastAsia="nl-NL"/>
               </w:rPr>
-              <w:t>ri</w:t>
+              <w:t>Dimitri</w:t>
             </w:r>
           </w:p>
         </w:tc>
@@ -885,7 +856,6 @@
                 <w:lang w:eastAsia="nl-NL"/>
               </w:rPr>
             </w:pPr>
-            <w:proofErr w:type="spellStart"/>
             <w:r>
               <w:rPr>
                 <w:rFonts w:ascii="Calibri" w:eastAsia="Times New Roman" w:hAnsi="Calibri" w:cs="Calibri"/>
@@ -895,7 +865,6 @@
               </w:rPr>
               <w:t>Modeldictionary</w:t>
             </w:r>
-            <w:proofErr w:type="spellEnd"/>
           </w:p>
         </w:tc>
         <w:tc>
@@ -1027,7 +996,6 @@
                 <w:lang w:eastAsia="nl-NL"/>
               </w:rPr>
             </w:pPr>
-            <w:proofErr w:type="spellStart"/>
             <w:r>
               <w:rPr>
                 <w:rFonts w:ascii="Calibri" w:eastAsia="Times New Roman" w:hAnsi="Calibri" w:cs="Calibri"/>
@@ -1037,7 +1005,6 @@
               </w:rPr>
               <w:t>Datadictionary</w:t>
             </w:r>
-            <w:proofErr w:type="spellEnd"/>
           </w:p>
         </w:tc>
         <w:tc>

</xml_diff>